<commit_message>
creater class checkdatabase  use  all database
</commit_message>
<xml_diff>
--- a/Note_Project/coding_convention.docx
+++ b/Note_Project/coding_convention.docx
@@ -1413,9 +1413,11 @@
         <w:ind w:left="720"/>
         <w:rPr>
           <w:rFonts w:ascii="Times New Roman" w:eastAsia="Times New Roman" w:hAnsi="Times New Roman" w:cs="Times New Roman"/>
-          <w:kern w:val="0"/>
-          <w:sz w:val="28"/>
-          <w:szCs w:val="28"/>
+          <w:color w:val="333333"/>
+          <w:kern w:val="0"/>
+          <w:sz w:val="28"/>
+          <w:szCs w:val="28"/>
+          <w:shd w:val="clear" w:color="auto" w:fill="FFFFFF"/>
           <w14:ligatures w14:val="none"/>
         </w:rPr>
       </w:pPr>
@@ -1470,12 +1472,314 @@
     </w:p>
     <w:p>
       <w:pPr>
+        <w:shd w:val="clear" w:color="auto" w:fill="FFFFFF"/>
+        <w:spacing w:after="0" w:line="240" w:lineRule="auto"/>
+        <w:ind w:left="720"/>
+        <w:rPr>
+          <w:rFonts w:ascii="Times New Roman" w:eastAsia="Times New Roman" w:hAnsi="Times New Roman" w:cs="Times New Roman"/>
+          <w:color w:val="333333"/>
+          <w:kern w:val="0"/>
+          <w:sz w:val="28"/>
+          <w:szCs w:val="28"/>
+          <w:shd w:val="clear" w:color="auto" w:fill="FFFFFF"/>
+          <w14:ligatures w14:val="none"/>
+        </w:rPr>
+      </w:pPr>
+      <w:r>
+        <w:rPr>
+          <w:rFonts w:ascii="Times New Roman" w:eastAsia="Times New Roman" w:hAnsi="Times New Roman" w:cs="Times New Roman"/>
+          <w:color w:val="333333"/>
+          <w:kern w:val="0"/>
+          <w:sz w:val="28"/>
+          <w:szCs w:val="28"/>
+          <w:shd w:val="clear" w:color="auto" w:fill="FFFFFF"/>
+          <w14:ligatures w14:val="none"/>
+        </w:rPr>
+        <w:t>Json trả về sẽ có dạng :</w:t>
+      </w:r>
+    </w:p>
+    <w:p>
+      <w:pPr>
+        <w:shd w:val="clear" w:color="auto" w:fill="1E1E1E"/>
+        <w:spacing w:after="0" w:line="285" w:lineRule="atLeast"/>
+        <w:rPr>
+          <w:rFonts w:ascii="Consolas" w:eastAsia="Times New Roman" w:hAnsi="Consolas" w:cs="Times New Roman"/>
+          <w:color w:val="D4D4D4"/>
+          <w:kern w:val="0"/>
+          <w:sz w:val="21"/>
+          <w:szCs w:val="21"/>
+          <w14:ligatures w14:val="none"/>
+        </w:rPr>
+      </w:pPr>
+      <w:r>
+        <w:rPr>
+          <w:rFonts w:ascii="Consolas" w:eastAsia="Times New Roman" w:hAnsi="Consolas" w:cs="Times New Roman"/>
+          <w:color w:val="D4D4D4"/>
+          <w:kern w:val="0"/>
+          <w:sz w:val="21"/>
+          <w:szCs w:val="21"/>
+          <w14:ligatures w14:val="none"/>
+        </w:rPr>
+        <w:t xml:space="preserve">            </w:t>
+      </w:r>
+      <w:r>
+        <w:rPr>
+          <w:rFonts w:ascii="Consolas" w:eastAsia="Times New Roman" w:hAnsi="Consolas" w:cs="Times New Roman"/>
+          <w:color w:val="C586C0"/>
+          <w:kern w:val="0"/>
+          <w:sz w:val="21"/>
+          <w:szCs w:val="21"/>
+          <w14:ligatures w14:val="none"/>
+        </w:rPr>
+        <w:t>return</w:t>
+      </w:r>
+      <w:r>
+        <w:rPr>
+          <w:rFonts w:ascii="Consolas" w:eastAsia="Times New Roman" w:hAnsi="Consolas" w:cs="Times New Roman"/>
+          <w:color w:val="D4D4D4"/>
+          <w:kern w:val="0"/>
+          <w:sz w:val="21"/>
+          <w:szCs w:val="21"/>
+          <w14:ligatures w14:val="none"/>
+        </w:rPr>
+        <w:t xml:space="preserve"> </w:t>
+      </w:r>
+      <w:r>
+        <w:rPr>
+          <w:rFonts w:ascii="Consolas" w:eastAsia="Times New Roman" w:hAnsi="Consolas" w:cs="Times New Roman"/>
+          <w:color w:val="DCDCAA"/>
+          <w:kern w:val="0"/>
+          <w:sz w:val="21"/>
+          <w:szCs w:val="21"/>
+          <w14:ligatures w14:val="none"/>
+        </w:rPr>
+        <w:t>response</w:t>
+      </w:r>
+      <w:r>
+        <w:rPr>
+          <w:rFonts w:ascii="Consolas" w:eastAsia="Times New Roman" w:hAnsi="Consolas" w:cs="Times New Roman"/>
+          <w:color w:val="D4D4D4"/>
+          <w:kern w:val="0"/>
+          <w:sz w:val="21"/>
+          <w:szCs w:val="21"/>
+          <w14:ligatures w14:val="none"/>
+        </w:rPr>
+        <w:t>()-&gt;</w:t>
+      </w:r>
+      <w:r>
+        <w:rPr>
+          <w:rFonts w:ascii="Consolas" w:eastAsia="Times New Roman" w:hAnsi="Consolas" w:cs="Times New Roman"/>
+          <w:color w:val="DCDCAA"/>
+          <w:kern w:val="0"/>
+          <w:sz w:val="21"/>
+          <w:szCs w:val="21"/>
+          <w14:ligatures w14:val="none"/>
+        </w:rPr>
+        <w:t>json</w:t>
+      </w:r>
+      <w:r>
+        <w:rPr>
+          <w:rFonts w:ascii="Consolas" w:eastAsia="Times New Roman" w:hAnsi="Consolas" w:cs="Times New Roman"/>
+          <w:color w:val="D4D4D4"/>
+          <w:kern w:val="0"/>
+          <w:sz w:val="21"/>
+          <w:szCs w:val="21"/>
+          <w14:ligatures w14:val="none"/>
+        </w:rPr>
+        <w:t>([</w:t>
+      </w:r>
+      <w:r>
+        <w:rPr>
+          <w:rFonts w:ascii="Consolas" w:eastAsia="Times New Roman" w:hAnsi="Consolas" w:cs="Times New Roman"/>
+          <w:color w:val="CE9178"/>
+          <w:kern w:val="0"/>
+          <w:sz w:val="21"/>
+          <w:szCs w:val="21"/>
+          <w14:ligatures w14:val="none"/>
+        </w:rPr>
+        <w:t>'result-code'</w:t>
+      </w:r>
+      <w:r>
+        <w:rPr>
+          <w:rFonts w:ascii="Consolas" w:eastAsia="Times New Roman" w:hAnsi="Consolas" w:cs="Times New Roman"/>
+          <w:color w:val="D4D4D4"/>
+          <w:kern w:val="0"/>
+          <w:sz w:val="21"/>
+          <w:szCs w:val="21"/>
+          <w14:ligatures w14:val="none"/>
+        </w:rPr>
+        <w:t xml:space="preserve"> =&gt; </w:t>
+      </w:r>
+      <w:r>
+        <w:rPr>
+          <w:rFonts w:ascii="Consolas" w:eastAsia="Times New Roman" w:hAnsi="Consolas" w:cs="Times New Roman"/>
+          <w:color w:val="B5CEA8"/>
+          <w:kern w:val="0"/>
+          <w:sz w:val="21"/>
+          <w:szCs w:val="21"/>
+          <w14:ligatures w14:val="none"/>
+        </w:rPr>
+        <w:t>200</w:t>
+      </w:r>
+      <w:r>
+        <w:rPr>
+          <w:rFonts w:ascii="Consolas" w:eastAsia="Times New Roman" w:hAnsi="Consolas" w:cs="Times New Roman"/>
+          <w:color w:val="D4D4D4"/>
+          <w:kern w:val="0"/>
+          <w:sz w:val="21"/>
+          <w:szCs w:val="21"/>
+          <w14:ligatures w14:val="none"/>
+        </w:rPr>
+        <w:t>, ,</w:t>
+      </w:r>
+      <w:r>
+        <w:rPr>
+          <w:rFonts w:ascii="Consolas" w:eastAsia="Times New Roman" w:hAnsi="Consolas" w:cs="Times New Roman"/>
+          <w:color w:val="CE9178"/>
+          <w:kern w:val="0"/>
+          <w:sz w:val="21"/>
+          <w:szCs w:val="21"/>
+          <w14:ligatures w14:val="none"/>
+        </w:rPr>
+        <w:t>'message'</w:t>
+      </w:r>
+      <w:r>
+        <w:rPr>
+          <w:rFonts w:ascii="Consolas" w:eastAsia="Times New Roman" w:hAnsi="Consolas" w:cs="Times New Roman"/>
+          <w:color w:val="D4D4D4"/>
+          <w:kern w:val="0"/>
+          <w:sz w:val="21"/>
+          <w:szCs w:val="21"/>
+          <w14:ligatures w14:val="none"/>
+        </w:rPr>
+        <w:t xml:space="preserve"> =&gt; </w:t>
+      </w:r>
+      <w:r>
+        <w:rPr>
+          <w:rFonts w:ascii="Consolas" w:eastAsia="Times New Roman" w:hAnsi="Consolas" w:cs="Times New Roman"/>
+          <w:color w:val="CE9178"/>
+          <w:kern w:val="0"/>
+          <w:sz w:val="21"/>
+          <w:szCs w:val="21"/>
+          <w14:ligatures w14:val="none"/>
+        </w:rPr>
+        <w:t>'Success'</w:t>
+      </w:r>
+      <w:r>
+        <w:rPr>
+          <w:rFonts w:ascii="Consolas" w:eastAsia="Times New Roman" w:hAnsi="Consolas" w:cs="Times New Roman"/>
+          <w:color w:val="D4D4D4"/>
+          <w:kern w:val="0"/>
+          <w:sz w:val="21"/>
+          <w:szCs w:val="21"/>
+          <w14:ligatures w14:val="none"/>
+        </w:rPr>
+        <w:t xml:space="preserve">, </w:t>
+      </w:r>
+      <w:r>
+        <w:rPr>
+          <w:rFonts w:ascii="Consolas" w:eastAsia="Times New Roman" w:hAnsi="Consolas" w:cs="Times New Roman"/>
+          <w:color w:val="CE9178"/>
+          <w:kern w:val="0"/>
+          <w:sz w:val="21"/>
+          <w:szCs w:val="21"/>
+          <w14:ligatures w14:val="none"/>
+        </w:rPr>
+        <w:t>'results'</w:t>
+      </w:r>
+      <w:r>
+        <w:rPr>
+          <w:rFonts w:ascii="Consolas" w:eastAsia="Times New Roman" w:hAnsi="Consolas" w:cs="Times New Roman"/>
+          <w:color w:val="D4D4D4"/>
+          <w:kern w:val="0"/>
+          <w:sz w:val="21"/>
+          <w:szCs w:val="21"/>
+          <w14:ligatures w14:val="none"/>
+        </w:rPr>
+        <w:t xml:space="preserve"> =&gt; </w:t>
+      </w:r>
+      <w:r>
+        <w:rPr>
+          <w:rFonts w:ascii="Consolas" w:eastAsia="Times New Roman" w:hAnsi="Consolas" w:cs="Times New Roman"/>
+          <w:color w:val="9CDCFE"/>
+          <w:kern w:val="0"/>
+          <w:sz w:val="21"/>
+          <w:szCs w:val="21"/>
+          <w14:ligatures w14:val="none"/>
+        </w:rPr>
+        <w:t>$search</w:t>
+      </w:r>
+      <w:r>
+        <w:rPr>
+          <w:rFonts w:ascii="Consolas" w:eastAsia="Times New Roman" w:hAnsi="Consolas" w:cs="Times New Roman"/>
+          <w:color w:val="D4D4D4"/>
+          <w:kern w:val="0"/>
+          <w:sz w:val="21"/>
+          <w:szCs w:val="21"/>
+          <w14:ligatures w14:val="none"/>
+        </w:rPr>
+        <w:t>]);</w:t>
+      </w:r>
+    </w:p>
+    <w:p>
+      <w:pPr>
         <w:rPr>
           <w:rFonts w:ascii="Times New Roman" w:hAnsi="Times New Roman" w:cs="Times New Roman"/>
           <w:sz w:val="28"/>
           <w:szCs w:val="28"/>
         </w:rPr>
       </w:pPr>
+    </w:p>
+    <w:p>
+      <w:pPr>
+        <w:rPr>
+          <w:rFonts w:ascii="Times New Roman" w:hAnsi="Times New Roman" w:cs="Times New Roman"/>
+          <w:sz w:val="28"/>
+          <w:szCs w:val="28"/>
+        </w:rPr>
+      </w:pPr>
+      <w:r>
+        <w:rPr>
+          <w:rFonts w:ascii="Times New Roman" w:hAnsi="Times New Roman" w:cs="Times New Roman"/>
+          <w:sz w:val="28"/>
+          <w:szCs w:val="28"/>
+        </w:rPr>
+        <w:t xml:space="preserve">result : mã code trả về </w:t>
+      </w:r>
+    </w:p>
+    <w:p>
+      <w:pPr>
+        <w:rPr>
+          <w:rFonts w:ascii="Times New Roman" w:hAnsi="Times New Roman" w:cs="Times New Roman"/>
+          <w:sz w:val="28"/>
+          <w:szCs w:val="28"/>
+        </w:rPr>
+      </w:pPr>
+      <w:r>
+        <w:rPr>
+          <w:rFonts w:ascii="Times New Roman" w:hAnsi="Times New Roman" w:cs="Times New Roman"/>
+          <w:sz w:val="28"/>
+          <w:szCs w:val="28"/>
+        </w:rPr>
+        <w:t>message : success hoặc error hoặc warning</w:t>
+      </w:r>
+    </w:p>
+    <w:p>
+      <w:pPr>
+        <w:rPr>
+          <w:rFonts w:ascii="Times New Roman" w:hAnsi="Times New Roman" w:cs="Times New Roman"/>
+          <w:sz w:val="28"/>
+          <w:szCs w:val="28"/>
+        </w:rPr>
+      </w:pPr>
+      <w:r>
+        <w:rPr>
+          <w:rFonts w:ascii="Times New Roman" w:hAnsi="Times New Roman" w:cs="Times New Roman"/>
+          <w:sz w:val="28"/>
+          <w:szCs w:val="28"/>
+        </w:rPr>
+        <w:t>results : kết quả trả về hoặc null</w:t>
+      </w:r>
     </w:p>
     <w:sectPr>
       <w:pgSz w:w="12240" w:h="15840"/>
@@ -2433,23 +2737,9 @@
   </w:num>
   <w:num w:numId="2" w16cid:durableId="541938270">
     <w:abstractNumId w:val="6"/>
-    <w:lvlOverride w:ilvl="1">
-      <w:lvl w:ilvl="1">
-        <w:numFmt w:val="lowerLetter"/>
-        <w:lvlText w:val="%2."/>
-        <w:lvlJc w:val="left"/>
-      </w:lvl>
-    </w:lvlOverride>
   </w:num>
   <w:num w:numId="3" w16cid:durableId="895703779">
     <w:abstractNumId w:val="6"/>
-    <w:lvlOverride w:ilvl="1">
-      <w:lvl w:ilvl="1">
-        <w:numFmt w:val="lowerLetter"/>
-        <w:lvlText w:val="%2."/>
-        <w:lvlJc w:val="left"/>
-      </w:lvl>
-    </w:lvlOverride>
   </w:num>
   <w:num w:numId="4" w16cid:durableId="732853816">
     <w:abstractNumId w:val="6"/>
@@ -2463,13 +2753,6 @@
   </w:num>
   <w:num w:numId="5" w16cid:durableId="1101030378">
     <w:abstractNumId w:val="6"/>
-    <w:lvlOverride w:ilvl="1">
-      <w:lvl w:ilvl="1">
-        <w:numFmt w:val="lowerLetter"/>
-        <w:lvlText w:val="%2."/>
-        <w:lvlJc w:val="left"/>
-      </w:lvl>
-    </w:lvlOverride>
   </w:num>
   <w:num w:numId="6" w16cid:durableId="1582326346">
     <w:abstractNumId w:val="6"/>
@@ -2483,13 +2766,6 @@
   </w:num>
   <w:num w:numId="7" w16cid:durableId="317806819">
     <w:abstractNumId w:val="6"/>
-    <w:lvlOverride w:ilvl="1">
-      <w:lvl w:ilvl="1">
-        <w:numFmt w:val="lowerLetter"/>
-        <w:lvlText w:val="%2."/>
-        <w:lvlJc w:val="left"/>
-      </w:lvl>
-    </w:lvlOverride>
   </w:num>
   <w:num w:numId="8" w16cid:durableId="695741480">
     <w:abstractNumId w:val="3"/>
@@ -2928,6 +3204,7 @@
   <w:style w:type="paragraph" w:default="1" w:styleId="Normal">
     <w:name w:val="Normal"/>
     <w:qFormat/>
+    <w:rsid w:val="00BF6D05"/>
   </w:style>
   <w:style w:type="paragraph" w:styleId="Heading1">
     <w:name w:val="heading 1"/>

</xml_diff>